<commit_message>
this is the new change
</commit_message>
<xml_diff>
--- a/word.docx
+++ b/word.docx
@@ -4,7 +4,28 @@
   <w:body>
     <w:p>
       <w:r>
-        <w:t>Egehpuiw wguwetggre ww4</w:t>
+        <w:t>New commit</w:t>
+      </w:r>
+    </w:p>
+    <w:p/>
+    <w:p/>
+    <w:p/>
+    <w:p>
+      <w:proofErr w:type="spellStart"/>
+      <w:r>
+        <w:t>Egehpuiw</w:t>
+      </w:r>
+      <w:proofErr w:type="spellEnd"/>
+      <w:r>
+        <w:t xml:space="preserve"> </w:t>
+      </w:r>
+      <w:proofErr w:type="spellStart"/>
+      <w:r>
+        <w:t>wguwetggre</w:t>
+      </w:r>
+      <w:proofErr w:type="spellEnd"/>
+      <w:r>
+        <w:t xml:space="preserve"> ww4</w:t>
       </w:r>
       <w:r>
         <w:t>a</w:t>

</xml_diff>